<commit_message>
:sparkles: feat:connect the service generate proposal to web service
</commit_message>
<xml_diff>
--- a/server/cache/proposta.docx
+++ b/server/cache/proposta.docx
@@ -392,7 +392,7 @@
                 <w:color w:val="ffffff"/>
                 <w:lang w:val="en-US"/>
               </w:rPr>
-              <w:t xml:space="preserve">Teste</w:t>
+              <w:t xml:space="preserve">1231</w:t>
             </w:r>
             <w:r>
               <w:rPr>
@@ -487,7 +487,7 @@
                 <w:color w:val="ffffff"/>
                 <w:lang w:val="en-US"/>
               </w:rPr>
-              <w:t xml:space="preserve">teste@gmail.com</w:t>
+              <w:t xml:space="preserve"/>
             </w:r>
             <w:r>
               <w:rPr>
@@ -582,7 +582,7 @@
                 <w:color w:val="ffffff"/>
                 <w:lang w:val="en-US"/>
               </w:rPr>
-              <w:t xml:space="preserve">XX </w:t>
+              <w:t xml:space="preserve"> </w:t>
             </w:r>
             <w:r>
               <w:rPr>
@@ -678,7 +678,7 @@
                 <w:color w:val="ffffff"/>
                 <w:lang w:val="en-US"/>
               </w:rPr>
-              <w:t xml:space="preserve">XX </w:t>
+              <w:t xml:space="preserve"> </w:t>
             </w:r>
             <w:r>
               <w:rPr>
@@ -864,7 +864,7 @@
                 <w:color w:val="ffffff"/>
                 <w:lang w:val="en-US"/>
               </w:rPr>
-              <w:t xml:space="preserve">Tester </w:t>
+              <w:t xml:space="preserve">313 </w:t>
             </w:r>
             <w:r/>
           </w:p>
@@ -3946,7 +3946,7 @@
           <w:highlight w:val="none"/>
           <w:lang w:val="en-US"/>
         </w:rPr>
-        <w:t xml:space="preserve">1.999,90</w:t>
+        <w:t xml:space="preserve">31</w:t>
       </w:r>
       <w:r/>
     </w:p>
@@ -4574,7 +4574,7 @@
         <w:rPr>
           <w:lang w:val="en-US"/>
         </w:rPr>
-        <w:t xml:space="preserve">Teste</w:t>
+        <w:t xml:space="preserve">1231</w:t>
       </w:r>
       <w:r>
         <w:t xml:space="preserve"> firmam a proposta. </w:t>
@@ -4939,7 +4939,7 @@
                               <w:rPr>
                                 <w:lang w:val="en-US"/>
                               </w:rPr>
-                              <w:t xml:space="preserve">Teste</w:t>
+                              <w:t xml:space="preserve">1231</w:t>
                             </w:r>
                             <w:r/>
                           </w:p>
@@ -4954,7 +4954,7 @@
                               <w:rPr>
                                 <w:lang w:val="en-US"/>
                               </w:rPr>
-                              <w:t xml:space="preserve">333.323.233-54</w:t>
+                              <w:t xml:space="preserve">3131</w:t>
                             </w:r>
                             <w:r/>
                           </w:p>
@@ -5004,7 +5004,7 @@
                         <w:rPr>
                           <w:lang w:val="en-US"/>
                         </w:rPr>
-                        <w:t xml:space="preserve">Teste</w:t>
+                        <w:t xml:space="preserve">1231</w:t>
                       </w:r>
                       <w:r/>
                     </w:p>
@@ -5019,7 +5019,7 @@
                         <w:rPr>
                           <w:lang w:val="en-US"/>
                         </w:rPr>
-                        <w:t xml:space="preserve">333.323.233-54</w:t>
+                        <w:t xml:space="preserve">3131</w:t>
                       </w:r>
                       <w:r/>
                     </w:p>

</xml_diff>